<commit_message>
Need to add pictures
Combined zones on the court to reflect Kirk Goldsberry's shot chart, need to add the pictures for the players. Also edited the doc file to reflect the changes made to the zones
</commit_message>
<xml_diff>
--- a/WNBA Shot Zones on the court.docx
+++ b/WNBA Shot Zones on the court.docx
@@ -34,22 +34,43 @@
       <w:r>
         <w:t xml:space="preserve">Right Side </w:t>
       </w:r>
-    </w:p>
-    <w:p>
-      <w:pPr>
-        <w:pStyle w:val="ListParagraph"/>
-        <w:numPr>
-          <w:ilvl w:val="2"/>
-          <w:numId w:val="2"/>
-        </w:numPr>
-      </w:pPr>
-      <w:r>
+      <w:r>
+        <w:rPr>
+          <w:highlight w:val="yellow"/>
+        </w:rPr>
+        <w:t>combined zone range</w:t>
+      </w:r>
+      <w:r>
+        <w:t xml:space="preserve"> </w:t>
+      </w:r>
+    </w:p>
+    <w:p>
+      <w:pPr>
+        <w:pStyle w:val="ListParagraph"/>
+        <w:numPr>
+          <w:ilvl w:val="2"/>
+          <w:numId w:val="2"/>
+        </w:numPr>
+        <w:rPr>
+          <w:strike/>
+        </w:rPr>
+      </w:pPr>
+      <w:r>
+        <w:rPr>
+          <w:strike/>
+        </w:rPr>
         <w:t>8</w:t>
       </w:r>
       <w:r>
+        <w:rPr>
+          <w:strike/>
+        </w:rPr>
         <w:t>-</w:t>
       </w:r>
       <w:r>
+        <w:rPr>
+          <w:strike/>
+        </w:rPr>
         <w:t xml:space="preserve">16ft </w:t>
       </w:r>
     </w:p>
@@ -60,8 +81,14 @@
           <w:ilvl w:val="2"/>
           <w:numId w:val="2"/>
         </w:numPr>
-      </w:pPr>
-      <w:r>
+        <w:rPr>
+          <w:strike/>
+        </w:rPr>
+      </w:pPr>
+      <w:r>
+        <w:rPr>
+          <w:strike/>
+        </w:rPr>
         <w:t xml:space="preserve">16-24ft </w:t>
       </w:r>
     </w:p>
@@ -76,22 +103,43 @@
       <w:r>
         <w:t xml:space="preserve">Center </w:t>
       </w:r>
-    </w:p>
-    <w:p>
-      <w:pPr>
-        <w:pStyle w:val="ListParagraph"/>
-        <w:numPr>
-          <w:ilvl w:val="2"/>
-          <w:numId w:val="2"/>
-        </w:numPr>
-      </w:pPr>
-      <w:r>
+      <w:r>
+        <w:rPr>
+          <w:highlight w:val="yellow"/>
+        </w:rPr>
+        <w:t>combined zone range</w:t>
+      </w:r>
+      <w:r>
+        <w:t xml:space="preserve"> </w:t>
+      </w:r>
+    </w:p>
+    <w:p>
+      <w:pPr>
+        <w:pStyle w:val="ListParagraph"/>
+        <w:numPr>
+          <w:ilvl w:val="2"/>
+          <w:numId w:val="2"/>
+        </w:numPr>
+        <w:rPr>
+          <w:strike/>
+        </w:rPr>
+      </w:pPr>
+      <w:r>
+        <w:rPr>
+          <w:strike/>
+        </w:rPr>
         <w:t>8</w:t>
       </w:r>
       <w:r>
+        <w:rPr>
+          <w:strike/>
+        </w:rPr>
         <w:t>-</w:t>
       </w:r>
       <w:r>
+        <w:rPr>
+          <w:strike/>
+        </w:rPr>
         <w:t xml:space="preserve">16ft </w:t>
       </w:r>
     </w:p>
@@ -102,8 +150,14 @@
           <w:ilvl w:val="2"/>
           <w:numId w:val="2"/>
         </w:numPr>
-      </w:pPr>
-      <w:r>
+        <w:rPr>
+          <w:strike/>
+        </w:rPr>
+      </w:pPr>
+      <w:r>
+        <w:rPr>
+          <w:strike/>
+        </w:rPr>
         <w:t xml:space="preserve">16-24ft </w:t>
       </w:r>
     </w:p>
@@ -121,6 +175,15 @@
       <w:r>
         <w:t xml:space="preserve">Center </w:t>
       </w:r>
+      <w:r>
+        <w:rPr>
+          <w:highlight w:val="yellow"/>
+        </w:rPr>
+        <w:t>combined zone range</w:t>
+      </w:r>
+      <w:r>
+        <w:t xml:space="preserve"> </w:t>
+      </w:r>
     </w:p>
     <w:p>
       <w:pPr>
@@ -169,16 +232,31 @@
       <w:r>
         <w:t xml:space="preserve">Left Side </w:t>
       </w:r>
-    </w:p>
-    <w:p>
-      <w:pPr>
-        <w:pStyle w:val="ListParagraph"/>
-        <w:numPr>
-          <w:ilvl w:val="2"/>
-          <w:numId w:val="2"/>
-        </w:numPr>
-      </w:pPr>
-      <w:r>
+      <w:r>
+        <w:rPr>
+          <w:highlight w:val="yellow"/>
+        </w:rPr>
+        <w:t>combined zone range</w:t>
+      </w:r>
+      <w:r>
+        <w:t xml:space="preserve"> </w:t>
+      </w:r>
+    </w:p>
+    <w:p>
+      <w:pPr>
+        <w:pStyle w:val="ListParagraph"/>
+        <w:numPr>
+          <w:ilvl w:val="2"/>
+          <w:numId w:val="2"/>
+        </w:numPr>
+        <w:rPr>
+          <w:strike/>
+        </w:rPr>
+      </w:pPr>
+      <w:r>
+        <w:rPr>
+          <w:strike/>
+        </w:rPr>
         <w:t>8-16ft</w:t>
       </w:r>
     </w:p>
@@ -189,8 +267,14 @@
           <w:ilvl w:val="2"/>
           <w:numId w:val="2"/>
         </w:numPr>
-      </w:pPr>
-      <w:r>
+        <w:rPr>
+          <w:strike/>
+        </w:rPr>
+      </w:pPr>
+      <w:r>
+        <w:rPr>
+          <w:strike/>
+        </w:rPr>
         <w:t>16-24ft</w:t>
       </w:r>
     </w:p>
@@ -230,16 +314,31 @@
       <w:r>
         <w:t xml:space="preserve">Center </w:t>
       </w:r>
-    </w:p>
-    <w:p>
-      <w:pPr>
-        <w:pStyle w:val="ListParagraph"/>
-        <w:numPr>
-          <w:ilvl w:val="2"/>
-          <w:numId w:val="2"/>
-        </w:numPr>
-      </w:pPr>
-      <w:r>
+      <w:r>
+        <w:rPr>
+          <w:highlight w:val="yellow"/>
+        </w:rPr>
+        <w:t>combined zone range</w:t>
+      </w:r>
+      <w:r>
+        <w:t xml:space="preserve"> </w:t>
+      </w:r>
+    </w:p>
+    <w:p>
+      <w:pPr>
+        <w:pStyle w:val="ListParagraph"/>
+        <w:numPr>
+          <w:ilvl w:val="2"/>
+          <w:numId w:val="2"/>
+        </w:numPr>
+        <w:rPr>
+          <w:strike/>
+        </w:rPr>
+      </w:pPr>
+      <w:r>
+        <w:rPr>
+          <w:strike/>
+        </w:rPr>
         <w:t xml:space="preserve">Less than 8ft </w:t>
       </w:r>
     </w:p>
@@ -250,8 +349,14 @@
           <w:ilvl w:val="2"/>
           <w:numId w:val="2"/>
         </w:numPr>
-      </w:pPr>
-      <w:r>
+        <w:rPr>
+          <w:strike/>
+        </w:rPr>
+      </w:pPr>
+      <w:r>
+        <w:rPr>
+          <w:strike/>
+        </w:rPr>
         <w:t>8-16ft</w:t>
       </w:r>
     </w:p>
@@ -262,20 +367,61 @@
           <w:ilvl w:val="1"/>
           <w:numId w:val="2"/>
         </w:numPr>
-      </w:pPr>
-      <w:r>
+        <w:rPr>
+          <w:strike/>
+        </w:rPr>
+      </w:pPr>
+      <w:r>
+        <w:rPr>
+          <w:strike/>
+        </w:rPr>
         <w:t>Left Side</w:t>
       </w:r>
-    </w:p>
-    <w:p>
-      <w:pPr>
-        <w:pStyle w:val="ListParagraph"/>
-        <w:numPr>
-          <w:ilvl w:val="2"/>
-          <w:numId w:val="2"/>
-        </w:numPr>
-      </w:pPr>
-      <w:r>
+      <w:r>
+        <w:rPr>
+          <w:strike/>
+        </w:rPr>
+        <w:t xml:space="preserve"> </w:t>
+      </w:r>
+      <w:r>
+        <w:rPr>
+          <w:highlight w:val="yellow"/>
+        </w:rPr>
+        <w:t xml:space="preserve">deleted since there </w:t>
+      </w:r>
+      <w:proofErr w:type="gramStart"/>
+      <w:r>
+        <w:rPr>
+          <w:highlight w:val="yellow"/>
+        </w:rPr>
+        <w:t>was</w:t>
+      </w:r>
+      <w:proofErr w:type="gramEnd"/>
+      <w:r>
+        <w:rPr>
+          <w:highlight w:val="yellow"/>
+        </w:rPr>
+        <w:t xml:space="preserve"> not enough data points</w:t>
+      </w:r>
+      <w:r>
+        <w:t xml:space="preserve"> </w:t>
+      </w:r>
+    </w:p>
+    <w:p>
+      <w:pPr>
+        <w:pStyle w:val="ListParagraph"/>
+        <w:numPr>
+          <w:ilvl w:val="2"/>
+          <w:numId w:val="2"/>
+        </w:numPr>
+        <w:rPr>
+          <w:strike/>
+        </w:rPr>
+      </w:pPr>
+      <w:r>
+        <w:rPr>
+          <w:strike/>
+        </w:rPr>
         <w:t>8-16ft</w:t>
       </w:r>
     </w:p>
@@ -286,20 +432,52 @@
           <w:ilvl w:val="1"/>
           <w:numId w:val="2"/>
         </w:numPr>
-      </w:pPr>
-      <w:r>
+        <w:rPr>
+          <w:strike/>
+        </w:rPr>
+      </w:pPr>
+      <w:r>
+        <w:rPr>
+          <w:strike/>
+        </w:rPr>
         <w:t xml:space="preserve">Right Side </w:t>
       </w:r>
-    </w:p>
-    <w:p>
-      <w:pPr>
-        <w:pStyle w:val="ListParagraph"/>
-        <w:numPr>
-          <w:ilvl w:val="2"/>
-          <w:numId w:val="2"/>
-        </w:numPr>
-      </w:pPr>
-      <w:r>
+      <w:r>
+        <w:rPr>
+          <w:highlight w:val="yellow"/>
+        </w:rPr>
+        <w:t xml:space="preserve">deleted since there </w:t>
+      </w:r>
+      <w:proofErr w:type="gramStart"/>
+      <w:r>
+        <w:rPr>
+          <w:highlight w:val="yellow"/>
+        </w:rPr>
+        <w:t>was</w:t>
+      </w:r>
+      <w:proofErr w:type="gramEnd"/>
+      <w:r>
+        <w:rPr>
+          <w:highlight w:val="yellow"/>
+        </w:rPr>
+        <w:t xml:space="preserve"> not enough data points</w:t>
+      </w:r>
+    </w:p>
+    <w:p>
+      <w:pPr>
+        <w:pStyle w:val="ListParagraph"/>
+        <w:numPr>
+          <w:ilvl w:val="2"/>
+          <w:numId w:val="2"/>
+        </w:numPr>
+        <w:rPr>
+          <w:strike/>
+        </w:rPr>
+      </w:pPr>
+      <w:r>
+        <w:rPr>
+          <w:strike/>
+        </w:rPr>
         <w:t>8-16ft</w:t>
       </w:r>
     </w:p>
@@ -312,10 +490,7 @@
         </w:numPr>
       </w:pPr>
       <w:r>
-        <w:t>Restricted Are</w:t>
-      </w:r>
-      <w:r>
-        <w:t>a</w:t>
+        <w:t>Restricted Area</w:t>
       </w:r>
     </w:p>
     <w:p>
@@ -365,17 +540,182 @@
       <w:r>
         <w:t>Left Side Center</w:t>
       </w:r>
-    </w:p>
-    <w:p>
-      <w:pPr>
-        <w:pStyle w:val="ListParagraph"/>
-        <w:numPr>
-          <w:ilvl w:val="2"/>
-          <w:numId w:val="2"/>
-        </w:numPr>
-      </w:pPr>
-      <w:r>
+      <w:r>
+        <w:rPr>
+          <w:highlight w:val="yellow"/>
+        </w:rPr>
+        <w:t xml:space="preserve"> </w:t>
+      </w:r>
+      <w:r>
+        <w:rPr>
+          <w:highlight w:val="yellow"/>
+        </w:rPr>
+        <w:t>combined zone range</w:t>
+      </w:r>
+      <w:r>
+        <w:t xml:space="preserve"> </w:t>
+      </w:r>
+    </w:p>
+    <w:p>
+      <w:pPr>
+        <w:pStyle w:val="ListParagraph"/>
+        <w:numPr>
+          <w:ilvl w:val="2"/>
+          <w:numId w:val="2"/>
+        </w:numPr>
+        <w:rPr>
+          <w:strike/>
+        </w:rPr>
+      </w:pPr>
+      <w:r>
+        <w:rPr>
+          <w:strike/>
+        </w:rPr>
         <w:t xml:space="preserve">24 ft. + </w:t>
+      </w:r>
+    </w:p>
+    <w:p>
+      <w:pPr>
+        <w:pStyle w:val="ListParagraph"/>
+        <w:numPr>
+          <w:ilvl w:val="2"/>
+          <w:numId w:val="2"/>
+        </w:numPr>
+        <w:rPr>
+          <w:strike/>
+        </w:rPr>
+      </w:pPr>
+      <w:r>
+        <w:rPr>
+          <w:strike/>
+        </w:rPr>
+        <w:t xml:space="preserve">16-24 ft </w:t>
+      </w:r>
+    </w:p>
+    <w:p>
+      <w:pPr>
+        <w:pStyle w:val="ListParagraph"/>
+        <w:numPr>
+          <w:ilvl w:val="1"/>
+          <w:numId w:val="2"/>
+        </w:numPr>
+      </w:pPr>
+      <w:r>
+        <w:t xml:space="preserve">Right Side Center </w:t>
+      </w:r>
+    </w:p>
+    <w:p>
+      <w:pPr>
+        <w:pStyle w:val="ListParagraph"/>
+        <w:numPr>
+          <w:ilvl w:val="2"/>
+          <w:numId w:val="2"/>
+        </w:numPr>
+        <w:rPr>
+          <w:strike/>
+        </w:rPr>
+      </w:pPr>
+      <w:r>
+        <w:rPr>
+          <w:strike/>
+        </w:rPr>
+        <w:t>24 ft +</w:t>
+      </w:r>
+    </w:p>
+    <w:p>
+      <w:pPr>
+        <w:pStyle w:val="ListParagraph"/>
+        <w:numPr>
+          <w:ilvl w:val="2"/>
+          <w:numId w:val="2"/>
+        </w:numPr>
+        <w:rPr>
+          <w:strike/>
+        </w:rPr>
+      </w:pPr>
+      <w:r>
+        <w:rPr>
+          <w:strike/>
+        </w:rPr>
+        <w:t>16 -24 ft +</w:t>
+      </w:r>
+    </w:p>
+    <w:p>
+      <w:pPr>
+        <w:pStyle w:val="ListParagraph"/>
+        <w:numPr>
+          <w:ilvl w:val="1"/>
+          <w:numId w:val="2"/>
+        </w:numPr>
+        <w:rPr>
+          <w:strike/>
+        </w:rPr>
+      </w:pPr>
+      <w:r>
+        <w:rPr>
+          <w:strike/>
+        </w:rPr>
+        <w:t xml:space="preserve">Left Side </w:t>
+      </w:r>
+    </w:p>
+    <w:p>
+      <w:pPr>
+        <w:pStyle w:val="ListParagraph"/>
+        <w:numPr>
+          <w:ilvl w:val="2"/>
+          <w:numId w:val="2"/>
+        </w:numPr>
+        <w:rPr>
+          <w:strike/>
+        </w:rPr>
+      </w:pPr>
+      <w:r>
+        <w:rPr>
+          <w:strike/>
+        </w:rPr>
+        <w:t xml:space="preserve">24 ft + </w:t>
+      </w:r>
+    </w:p>
+    <w:p>
+      <w:pPr>
+        <w:pStyle w:val="ListParagraph"/>
+        <w:numPr>
+          <w:ilvl w:val="2"/>
+          <w:numId w:val="2"/>
+        </w:numPr>
+        <w:rPr>
+          <w:strike/>
+        </w:rPr>
+      </w:pPr>
+      <w:r>
+        <w:rPr>
+          <w:strike/>
+        </w:rPr>
+        <w:t>16 -24 ft</w:t>
+      </w:r>
+    </w:p>
+    <w:p>
+      <w:pPr>
+        <w:pStyle w:val="ListParagraph"/>
+        <w:numPr>
+          <w:ilvl w:val="1"/>
+          <w:numId w:val="2"/>
+        </w:numPr>
+      </w:pPr>
+      <w:r>
+        <w:t xml:space="preserve">Center </w:t>
+      </w:r>
+    </w:p>
+    <w:p>
+      <w:pPr>
+        <w:pStyle w:val="ListParagraph"/>
+        <w:numPr>
+          <w:ilvl w:val="2"/>
+          <w:numId w:val="2"/>
+        </w:numPr>
+      </w:pPr>
+      <w:r>
+        <w:t xml:space="preserve">24 ft + </w:t>
       </w:r>
       <w:bookmarkStart w:id="0" w:name="_GoBack"/>
       <w:bookmarkEnd w:id="0"/>
@@ -389,7 +729,7 @@
         </w:numPr>
       </w:pPr>
       <w:r>
-        <w:t xml:space="preserve">16-24 ft </w:t>
+        <w:t>16 -24 ft</w:t>
       </w:r>
     </w:p>
     <w:p>
@@ -399,56 +739,32 @@
           <w:ilvl w:val="1"/>
           <w:numId w:val="2"/>
         </w:numPr>
-      </w:pPr>
-      <w:r>
-        <w:t xml:space="preserve">Right Side Center </w:t>
-      </w:r>
-    </w:p>
-    <w:p>
-      <w:pPr>
-        <w:pStyle w:val="ListParagraph"/>
-        <w:numPr>
-          <w:ilvl w:val="2"/>
-          <w:numId w:val="2"/>
-        </w:numPr>
-      </w:pPr>
-      <w:r>
-        <w:t>24 ft +</w:t>
-      </w:r>
-    </w:p>
-    <w:p>
-      <w:pPr>
-        <w:pStyle w:val="ListParagraph"/>
-        <w:numPr>
-          <w:ilvl w:val="2"/>
-          <w:numId w:val="2"/>
-        </w:numPr>
-      </w:pPr>
-      <w:r>
-        <w:t>16 -24 ft +</w:t>
-      </w:r>
-    </w:p>
-    <w:p>
-      <w:pPr>
-        <w:pStyle w:val="ListParagraph"/>
-        <w:numPr>
-          <w:ilvl w:val="1"/>
-          <w:numId w:val="2"/>
-        </w:numPr>
-      </w:pPr>
-      <w:r>
-        <w:t xml:space="preserve">Left Side </w:t>
-      </w:r>
-    </w:p>
-    <w:p>
-      <w:pPr>
-        <w:pStyle w:val="ListParagraph"/>
-        <w:numPr>
-          <w:ilvl w:val="2"/>
-          <w:numId w:val="2"/>
-        </w:numPr>
-      </w:pPr>
-      <w:r>
+        <w:rPr>
+          <w:strike/>
+        </w:rPr>
+      </w:pPr>
+      <w:r>
+        <w:rPr>
+          <w:strike/>
+        </w:rPr>
+        <w:t xml:space="preserve">Right Side </w:t>
+      </w:r>
+    </w:p>
+    <w:p>
+      <w:pPr>
+        <w:pStyle w:val="ListParagraph"/>
+        <w:numPr>
+          <w:ilvl w:val="2"/>
+          <w:numId w:val="2"/>
+        </w:numPr>
+        <w:rPr>
+          <w:strike/>
+        </w:rPr>
+      </w:pPr>
+      <w:r>
+        <w:rPr>
+          <w:strike/>
+        </w:rPr>
         <w:t xml:space="preserve">24 ft + </w:t>
       </w:r>
     </w:p>
@@ -459,80 +775,14 @@
           <w:ilvl w:val="2"/>
           <w:numId w:val="2"/>
         </w:numPr>
-      </w:pPr>
-      <w:r>
-        <w:t>16 -24 ft</w:t>
-      </w:r>
-    </w:p>
-    <w:p>
-      <w:pPr>
-        <w:pStyle w:val="ListParagraph"/>
-        <w:numPr>
-          <w:ilvl w:val="1"/>
-          <w:numId w:val="2"/>
-        </w:numPr>
-      </w:pPr>
-      <w:r>
-        <w:t xml:space="preserve">Center </w:t>
-      </w:r>
-    </w:p>
-    <w:p>
-      <w:pPr>
-        <w:pStyle w:val="ListParagraph"/>
-        <w:numPr>
-          <w:ilvl w:val="2"/>
-          <w:numId w:val="2"/>
-        </w:numPr>
-      </w:pPr>
-      <w:r>
-        <w:t xml:space="preserve">24 ft + </w:t>
-      </w:r>
-    </w:p>
-    <w:p>
-      <w:pPr>
-        <w:pStyle w:val="ListParagraph"/>
-        <w:numPr>
-          <w:ilvl w:val="2"/>
-          <w:numId w:val="2"/>
-        </w:numPr>
-      </w:pPr>
-      <w:r>
-        <w:t>16 -24 ft</w:t>
-      </w:r>
-    </w:p>
-    <w:p>
-      <w:pPr>
-        <w:pStyle w:val="ListParagraph"/>
-        <w:numPr>
-          <w:ilvl w:val="1"/>
-          <w:numId w:val="2"/>
-        </w:numPr>
-      </w:pPr>
-      <w:r>
-        <w:t xml:space="preserve">Right Side </w:t>
-      </w:r>
-    </w:p>
-    <w:p>
-      <w:pPr>
-        <w:pStyle w:val="ListParagraph"/>
-        <w:numPr>
-          <w:ilvl w:val="2"/>
-          <w:numId w:val="2"/>
-        </w:numPr>
-      </w:pPr>
-      <w:r>
-        <w:t xml:space="preserve">24 ft + </w:t>
-      </w:r>
-    </w:p>
-    <w:p>
-      <w:pPr>
-        <w:pStyle w:val="ListParagraph"/>
-        <w:numPr>
-          <w:ilvl w:val="2"/>
-          <w:numId w:val="2"/>
-        </w:numPr>
-      </w:pPr>
-      <w:r>
+        <w:rPr>
+          <w:strike/>
+        </w:rPr>
+      </w:pPr>
+      <w:r>
+        <w:rPr>
+          <w:strike/>
+        </w:rPr>
         <w:t>16 -24 ft</w:t>
       </w:r>
     </w:p>

</xml_diff>